<commit_message>
-Another touchUp for the tests and the server plus resolver
</commit_message>
<xml_diff>
--- a/רשתות תרגיל 1.docx
+++ b/רשתות תרגיל 1.docx
@@ -44,7 +44,7 @@
           <w:szCs w:val="24"/>
         </w:rPr>
         <w:drawing>
-          <wp:anchor distT="0" distB="0" distL="114300" distR="114300" simplePos="0" relativeHeight="251699200" behindDoc="0" locked="0" layoutInCell="1" allowOverlap="1" wp14:anchorId="3FE2E7AA" wp14:editId="1D24656A">
+          <wp:anchor distT="0" distB="0" distL="114300" distR="114300" simplePos="0" relativeHeight="251699200" behindDoc="0" locked="0" layoutInCell="1" allowOverlap="1" wp14:anchorId="3FE2E7AA" wp14:editId="11562C5B">
             <wp:simplePos x="0" y="0"/>
             <wp:positionH relativeFrom="margin">
               <wp:align>center</wp:align>
@@ -1047,25 +1047,7 @@
           <w:szCs w:val="24"/>
           <w:rtl/>
         </w:rPr>
-        <w:t xml:space="preserve"> מתחיל גם הוא </w:t>
-      </w:r>
-      <w:r>
-        <w:rPr>
-          <w:rFonts w:asciiTheme="minorBidi" w:hAnsiTheme="minorBidi" w:hint="cs"/>
-          <w:sz w:val="24"/>
-          <w:szCs w:val="24"/>
-          <w:rtl/>
-        </w:rPr>
-        <w:t>ביצירת מופע של אובייקט מסוג סוקט</w:t>
-      </w:r>
-      <w:r>
-        <w:rPr>
-          <w:rFonts w:asciiTheme="minorBidi" w:hAnsiTheme="minorBidi" w:hint="cs"/>
-          <w:sz w:val="24"/>
-          <w:szCs w:val="24"/>
-          <w:rtl/>
-        </w:rPr>
-        <w:t xml:space="preserve"> (גם כן מצהיר שהוא ישתמש ב</w:t>
+        <w:t xml:space="preserve"> מתחיל גם הוא ביצירת מופע של אובייקט מסוג סוקט (גם כן מצהיר שהוא ישתמש ב</w:t>
       </w:r>
       <w:r>
         <w:rPr>
@@ -1187,25 +1169,7 @@
           <w:szCs w:val="24"/>
           <w:rtl/>
         </w:rPr>
-        <w:t xml:space="preserve"> 127.0.0.1 בפורט 12345. לאחר מכן הוא ממתין לתשובה מהשרת (בגודל של לכל היותר 1024 בתים..), </w:t>
-      </w:r>
-      <w:r>
-        <w:rPr>
-          <w:rFonts w:asciiTheme="minorBidi" w:hAnsiTheme="minorBidi" w:hint="cs"/>
-          <w:sz w:val="24"/>
-          <w:szCs w:val="24"/>
-          <w:rtl/>
-        </w:rPr>
-        <w:t>גם הוא</w:t>
-      </w:r>
-      <w:r>
-        <w:rPr>
-          <w:rFonts w:asciiTheme="minorBidi" w:hAnsiTheme="minorBidi" w:hint="cs"/>
-          <w:sz w:val="24"/>
-          <w:szCs w:val="24"/>
-          <w:rtl/>
-        </w:rPr>
-        <w:t xml:space="preserve"> מחלץ ממנה את </w:t>
+        <w:t xml:space="preserve"> 127.0.0.1 בפורט 12345. לאחר מכן הוא ממתין לתשובה מהשרת (בגודל של לכל היותר 1024 בתים..), גם הוא מחלץ ממנה את </w:t>
       </w:r>
       <w:r>
         <w:rPr>
@@ -1274,6 +1238,7 @@
           <w:szCs w:val="24"/>
           <w:rtl/>
         </w:rPr>
+        <w:lastRenderedPageBreak/>
         <w:t xml:space="preserve">לאחר שהרצנו את </w:t>
       </w:r>
       <w:r>
@@ -2062,6 +2027,7 @@
           <w:u w:val="single"/>
           <w:rtl/>
         </w:rPr>
+        <w:lastRenderedPageBreak/>
         <w:t>שכבת האפליקציה</w:t>
       </w:r>
     </w:p>
@@ -2222,7 +2188,7 @@
           <w:rtl/>
         </w:rPr>
         <w:drawing>
-          <wp:anchor distT="0" distB="0" distL="114300" distR="114300" simplePos="0" relativeHeight="251658240" behindDoc="0" locked="0" layoutInCell="1" allowOverlap="1" wp14:anchorId="35D4575F" wp14:editId="3A209815">
+          <wp:anchor distT="0" distB="0" distL="114300" distR="114300" simplePos="0" relativeHeight="251658240" behindDoc="0" locked="0" layoutInCell="1" allowOverlap="1" wp14:anchorId="35D4575F" wp14:editId="7184DE6F">
             <wp:simplePos x="0" y="0"/>
             <wp:positionH relativeFrom="margin">
               <wp:align>center</wp:align>
@@ -2689,6 +2655,7 @@
           <w:u w:val="single"/>
           <w:rtl/>
         </w:rPr>
+        <w:lastRenderedPageBreak/>
         <w:t>שכבת התעבורה</w:t>
       </w:r>
       <w:r>
@@ -2712,6 +2679,88 @@
           <w:rtl/>
         </w:rPr>
       </w:pPr>
+      <w:r>
+        <w:rPr>
+          <w:rFonts w:asciiTheme="minorBidi" w:hAnsiTheme="minorBidi" w:hint="cs"/>
+          <w:noProof/>
+          <w:sz w:val="24"/>
+          <w:szCs w:val="24"/>
+          <w:rtl/>
+          <w:lang w:val="he-IL"/>
+        </w:rPr>
+        <mc:AlternateContent>
+          <mc:Choice Requires="wps">
+            <w:drawing>
+              <wp:anchor distT="0" distB="0" distL="114300" distR="114300" simplePos="0" relativeHeight="251715584" behindDoc="0" locked="0" layoutInCell="1" allowOverlap="1" wp14:anchorId="432401EE" wp14:editId="50EE1BDC">
+                <wp:simplePos x="0" y="0"/>
+                <wp:positionH relativeFrom="column">
+                  <wp:posOffset>3073400</wp:posOffset>
+                </wp:positionH>
+                <wp:positionV relativeFrom="paragraph">
+                  <wp:posOffset>3147060</wp:posOffset>
+                </wp:positionV>
+                <wp:extent cx="600075" cy="190195"/>
+                <wp:effectExtent l="0" t="0" r="28575" b="19685"/>
+                <wp:wrapNone/>
+                <wp:docPr id="297551701" name="מלבן 17"/>
+                <wp:cNvGraphicFramePr/>
+                <a:graphic xmlns:a="http://schemas.openxmlformats.org/drawingml/2006/main">
+                  <a:graphicData uri="http://schemas.microsoft.com/office/word/2010/wordprocessingShape">
+                    <wps:wsp>
+                      <wps:cNvSpPr/>
+                      <wps:spPr>
+                        <a:xfrm>
+                          <a:off x="0" y="0"/>
+                          <a:ext cx="600075" cy="190195"/>
+                        </a:xfrm>
+                        <a:prstGeom prst="rect">
+                          <a:avLst/>
+                        </a:prstGeom>
+                        <a:noFill/>
+                        <a:ln>
+                          <a:solidFill>
+                            <a:srgbClr val="7030A0"/>
+                          </a:solidFill>
+                        </a:ln>
+                      </wps:spPr>
+                      <wps:style>
+                        <a:lnRef idx="2">
+                          <a:schemeClr val="accent1">
+                            <a:shade val="15000"/>
+                          </a:schemeClr>
+                        </a:lnRef>
+                        <a:fillRef idx="1">
+                          <a:schemeClr val="accent1"/>
+                        </a:fillRef>
+                        <a:effectRef idx="0">
+                          <a:schemeClr val="accent1"/>
+                        </a:effectRef>
+                        <a:fontRef idx="minor">
+                          <a:schemeClr val="lt1"/>
+                        </a:fontRef>
+                      </wps:style>
+                      <wps:bodyPr rot="0" spcFirstLastPara="0" vertOverflow="overflow" horzOverflow="overflow" vert="horz" wrap="square" lIns="91440" tIns="45720" rIns="91440" bIns="45720" numCol="1" spcCol="0" rtlCol="1" fromWordArt="0" anchor="ctr" anchorCtr="0" forceAA="0" compatLnSpc="1">
+                        <a:prstTxWarp prst="textNoShape">
+                          <a:avLst/>
+                        </a:prstTxWarp>
+                        <a:noAutofit/>
+                      </wps:bodyPr>
+                    </wps:wsp>
+                  </a:graphicData>
+                </a:graphic>
+                <wp14:sizeRelH relativeFrom="margin">
+                  <wp14:pctWidth>0</wp14:pctWidth>
+                </wp14:sizeRelH>
+              </wp:anchor>
+            </w:drawing>
+          </mc:Choice>
+          <mc:Fallback>
+            <w:pict>
+              <v:rect w14:anchorId="4C9B32E2" id="מלבן 17" o:spid="_x0000_s1026" style="position:absolute;left:0;text-align:left;margin-left:242pt;margin-top:247.8pt;width:47.25pt;height:15pt;z-index:251715584;visibility:visible;mso-wrap-style:square;mso-width-percent:0;mso-wrap-distance-left:9pt;mso-wrap-distance-top:0;mso-wrap-distance-right:9pt;mso-wrap-distance-bottom:0;mso-position-horizontal:absolute;mso-position-horizontal-relative:text;mso-position-vertical:absolute;mso-position-vertical-relative:text;mso-width-percent:0;mso-width-relative:margin;v-text-anchor:middle" o:gfxdata="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" filled="f" strokecolor="#7030a0" strokeweight="1pt"/>
+            </w:pict>
+          </mc:Fallback>
+        </mc:AlternateContent>
+      </w:r>
       <w:r>
         <w:rPr>
           <w:rFonts w:asciiTheme="minorBidi" w:hAnsiTheme="minorBidi" w:hint="cs"/>
@@ -3144,7 +3193,7 @@
           <w:rtl/>
         </w:rPr>
         <w:drawing>
-          <wp:anchor distT="0" distB="0" distL="114300" distR="114300" simplePos="0" relativeHeight="251661312" behindDoc="0" locked="0" layoutInCell="1" allowOverlap="1" wp14:anchorId="683A319C" wp14:editId="0F772B7C">
+          <wp:anchor distT="0" distB="0" distL="114300" distR="114300" simplePos="0" relativeHeight="251661312" behindDoc="0" locked="0" layoutInCell="1" allowOverlap="1" wp14:anchorId="683A319C" wp14:editId="558F322D">
             <wp:simplePos x="0" y="0"/>
             <wp:positionH relativeFrom="margin">
               <wp:align>center</wp:align>
@@ -3728,6 +3777,64 @@
       </w:r>
       <w:r>
         <w:rPr>
+          <w:rFonts w:asciiTheme="minorBidi" w:hAnsiTheme="minorBidi" w:hint="cs"/>
+          <w:sz w:val="24"/>
+          <w:szCs w:val="24"/>
+          <w:rtl/>
+        </w:rPr>
+        <w:t xml:space="preserve">, </w:t>
+      </w:r>
+      <w:proofErr w:type="spellStart"/>
+      <w:r>
+        <w:rPr>
+          <w:rFonts w:asciiTheme="minorBidi" w:hAnsiTheme="minorBidi" w:hint="cs"/>
+          <w:sz w:val="24"/>
+          <w:szCs w:val="24"/>
+          <w:rtl/>
+        </w:rPr>
+        <w:t>והצ'קסאם</w:t>
+      </w:r>
+      <w:proofErr w:type="spellEnd"/>
+      <w:r>
+        <w:rPr>
+          <w:rFonts w:asciiTheme="minorBidi" w:hAnsiTheme="minorBidi" w:hint="cs"/>
+          <w:sz w:val="24"/>
+          <w:szCs w:val="24"/>
+          <w:rtl/>
+        </w:rPr>
+        <w:t xml:space="preserve"> המפורסם </w:t>
+      </w:r>
+      <w:r>
+        <w:rPr>
+          <w:rFonts w:asciiTheme="minorBidi" w:hAnsiTheme="minorBidi" w:hint="cs"/>
+          <w:sz w:val="24"/>
+          <w:szCs w:val="24"/>
+          <w:rtl/>
+        </w:rPr>
+        <w:t xml:space="preserve">שאמור לתת אינדיקציה על </w:t>
+      </w:r>
+      <w:proofErr w:type="spellStart"/>
+      <w:r>
+        <w:rPr>
+          <w:rFonts w:asciiTheme="minorBidi" w:hAnsiTheme="minorBidi" w:hint="cs"/>
+          <w:sz w:val="24"/>
+          <w:szCs w:val="24"/>
+          <w:rtl/>
+        </w:rPr>
+        <w:t>פליפ</w:t>
+      </w:r>
+      <w:proofErr w:type="spellEnd"/>
+      <w:r>
+        <w:rPr>
+          <w:rFonts w:asciiTheme="minorBidi" w:hAnsiTheme="minorBidi" w:hint="cs"/>
+          <w:sz w:val="24"/>
+          <w:szCs w:val="24"/>
+          <w:rtl/>
+        </w:rPr>
+        <w:t xml:space="preserve"> של ביטים</w:t>
+      </w:r>
+      <w:r>
+        <w:rPr>
           <w:rFonts w:asciiTheme="minorBidi" w:hAnsiTheme="minorBidi"/>
           <w:sz w:val="24"/>
           <w:szCs w:val="24"/>
@@ -3771,7 +3878,7 @@
         <mc:AlternateContent>
           <mc:Choice Requires="wps">
             <w:drawing>
-              <wp:anchor distT="0" distB="0" distL="114300" distR="114300" simplePos="0" relativeHeight="251683840" behindDoc="0" locked="0" layoutInCell="1" allowOverlap="1" wp14:anchorId="2474AD04" wp14:editId="4D515012">
+              <wp:anchor distT="0" distB="0" distL="114300" distR="114300" simplePos="0" relativeHeight="251683840" behindDoc="0" locked="0" layoutInCell="1" allowOverlap="1" wp14:anchorId="2474AD04" wp14:editId="0C06346A">
                 <wp:simplePos x="0" y="0"/>
                 <wp:positionH relativeFrom="column">
                   <wp:posOffset>3340735</wp:posOffset>
@@ -3839,7 +3946,7 @@
           </mc:Choice>
           <mc:Fallback>
             <w:pict>
-              <v:rect w14:anchorId="7D45E4C3" id="מלבן 17" o:spid="_x0000_s1026" style="position:absolute;left:0;text-align:left;margin-left:263.05pt;margin-top:15.25pt;width:22.45pt;height:5.75pt;z-index:251683840;visibility:visible;mso-wrap-style:square;mso-width-percent:0;mso-height-percent:0;mso-wrap-distance-left:9pt;mso-wrap-distance-top:0;mso-wrap-distance-right:9pt;mso-wrap-distance-bottom:0;mso-position-horizontal:absolute;mso-position-horizontal-relative:text;mso-position-vertical:absolute;mso-position-vertical-relative:text;mso-width-percent:0;mso-height-percent:0;mso-width-relative:margin;mso-height-relative:margin;v-text-anchor:middle" o:gfxdata="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" filled="f" strokecolor="red" strokeweight="1pt"/>
+              <v:rect w14:anchorId="251EA8E2" id="מלבן 17" o:spid="_x0000_s1026" style="position:absolute;left:0;text-align:left;margin-left:263.05pt;margin-top:15.25pt;width:22.45pt;height:5.75pt;z-index:251683840;visibility:visible;mso-wrap-style:square;mso-width-percent:0;mso-height-percent:0;mso-wrap-distance-left:9pt;mso-wrap-distance-top:0;mso-wrap-distance-right:9pt;mso-wrap-distance-bottom:0;mso-position-horizontal:absolute;mso-position-horizontal-relative:text;mso-position-vertical:absolute;mso-position-vertical-relative:text;mso-width-percent:0;mso-height-percent:0;mso-width-relative:margin;mso-height-relative:margin;v-text-anchor:middle" o:gfxdata="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" filled="f" strokecolor="red" strokeweight="1pt"/>
             </w:pict>
           </mc:Fallback>
         </mc:AlternateContent>
@@ -3881,7 +3988,7 @@
         <mc:AlternateContent>
           <mc:Choice Requires="wps">
             <w:drawing>
-              <wp:anchor distT="0" distB="0" distL="114300" distR="114300" simplePos="0" relativeHeight="251687936" behindDoc="0" locked="0" layoutInCell="1" allowOverlap="1" wp14:anchorId="36511932" wp14:editId="6B6061A7">
+              <wp:anchor distT="0" distB="0" distL="114300" distR="114300" simplePos="0" relativeHeight="251687936" behindDoc="0" locked="0" layoutInCell="1" allowOverlap="1" wp14:anchorId="36511932" wp14:editId="1C4A8923">
                 <wp:simplePos x="0" y="0"/>
                 <wp:positionH relativeFrom="column">
                   <wp:posOffset>5172075</wp:posOffset>
@@ -3949,7 +4056,7 @@
           </mc:Choice>
           <mc:Fallback>
             <w:pict>
-              <v:rect w14:anchorId="3C4299F4" id="מלבן 17" o:spid="_x0000_s1026" style="position:absolute;left:0;text-align:left;margin-left:407.25pt;margin-top:28pt;width:32.45pt;height:6.65pt;z-index:251687936;visibility:visible;mso-wrap-style:square;mso-width-percent:0;mso-height-percent:0;mso-wrap-distance-left:9pt;mso-wrap-distance-top:0;mso-wrap-distance-right:9pt;mso-wrap-distance-bottom:0;mso-position-horizontal:absolute;mso-position-horizontal-relative:text;mso-position-vertical:absolute;mso-position-vertical-relative:text;mso-width-percent:0;mso-height-percent:0;mso-width-relative:margin;mso-height-relative:margin;v-text-anchor:middle" o:gfxdata="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" filled="f" strokecolor="#ffc000" strokeweight="1pt"/>
+              <v:rect w14:anchorId="6709DF11" id="מלבן 17" o:spid="_x0000_s1026" style="position:absolute;left:0;text-align:left;margin-left:407.25pt;margin-top:28pt;width:32.45pt;height:6.65pt;z-index:251687936;visibility:visible;mso-wrap-style:square;mso-width-percent:0;mso-height-percent:0;mso-wrap-distance-left:9pt;mso-wrap-distance-top:0;mso-wrap-distance-right:9pt;mso-wrap-distance-bottom:0;mso-position-horizontal:absolute;mso-position-horizontal-relative:text;mso-position-vertical:absolute;mso-position-vertical-relative:text;mso-width-percent:0;mso-height-percent:0;mso-width-relative:margin;mso-height-relative:margin;v-text-anchor:middle" o:gfxdata="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" filled="f" strokecolor="#ffc000" strokeweight="1pt"/>
             </w:pict>
           </mc:Fallback>
         </mc:AlternateContent>
@@ -3966,6 +4073,91 @@
           <w:rtl/>
         </w:rPr>
       </w:pPr>
+      <w:r>
+        <w:rPr>
+          <w:rFonts w:asciiTheme="minorBidi" w:hAnsiTheme="minorBidi" w:hint="cs"/>
+          <w:noProof/>
+          <w:sz w:val="24"/>
+          <w:szCs w:val="24"/>
+          <w:rtl/>
+          <w:lang w:val="he-IL"/>
+        </w:rPr>
+        <mc:AlternateContent>
+          <mc:Choice Requires="wps">
+            <w:drawing>
+              <wp:anchor distT="0" distB="0" distL="114300" distR="114300" simplePos="0" relativeHeight="251717632" behindDoc="0" locked="0" layoutInCell="1" allowOverlap="1" wp14:anchorId="57A35769" wp14:editId="1116540C">
+                <wp:simplePos x="0" y="0"/>
+                <wp:positionH relativeFrom="column">
+                  <wp:posOffset>4514850</wp:posOffset>
+                </wp:positionH>
+                <wp:positionV relativeFrom="paragraph">
+                  <wp:posOffset>75565</wp:posOffset>
+                </wp:positionV>
+                <wp:extent cx="1054100" cy="86995"/>
+                <wp:effectExtent l="0" t="0" r="12700" b="27305"/>
+                <wp:wrapNone/>
+                <wp:docPr id="2062097160" name="מלבן 17"/>
+                <wp:cNvGraphicFramePr/>
+                <a:graphic xmlns:a="http://schemas.openxmlformats.org/drawingml/2006/main">
+                  <a:graphicData uri="http://schemas.microsoft.com/office/word/2010/wordprocessingShape">
+                    <wps:wsp>
+                      <wps:cNvSpPr/>
+                      <wps:spPr>
+                        <a:xfrm>
+                          <a:off x="0" y="0"/>
+                          <a:ext cx="1054100" cy="86995"/>
+                        </a:xfrm>
+                        <a:prstGeom prst="rect">
+                          <a:avLst/>
+                        </a:prstGeom>
+                        <a:noFill/>
+                        <a:ln>
+                          <a:solidFill>
+                            <a:srgbClr val="7030A0"/>
+                          </a:solidFill>
+                        </a:ln>
+                      </wps:spPr>
+                      <wps:style>
+                        <a:lnRef idx="2">
+                          <a:schemeClr val="accent1">
+                            <a:shade val="15000"/>
+                          </a:schemeClr>
+                        </a:lnRef>
+                        <a:fillRef idx="1">
+                          <a:schemeClr val="accent1"/>
+                        </a:fillRef>
+                        <a:effectRef idx="0">
+                          <a:schemeClr val="accent1"/>
+                        </a:effectRef>
+                        <a:fontRef idx="minor">
+                          <a:schemeClr val="lt1"/>
+                        </a:fontRef>
+                      </wps:style>
+                      <wps:bodyPr rot="0" spcFirstLastPara="0" vertOverflow="overflow" horzOverflow="overflow" vert="horz" wrap="square" lIns="91440" tIns="45720" rIns="91440" bIns="45720" numCol="1" spcCol="0" rtlCol="1" fromWordArt="0" anchor="ctr" anchorCtr="0" forceAA="0" compatLnSpc="1">
+                        <a:prstTxWarp prst="textNoShape">
+                          <a:avLst/>
+                        </a:prstTxWarp>
+                        <a:noAutofit/>
+                      </wps:bodyPr>
+                    </wps:wsp>
+                  </a:graphicData>
+                </a:graphic>
+                <wp14:sizeRelH relativeFrom="margin">
+                  <wp14:pctWidth>0</wp14:pctWidth>
+                </wp14:sizeRelH>
+                <wp14:sizeRelV relativeFrom="margin">
+                  <wp14:pctHeight>0</wp14:pctHeight>
+                </wp14:sizeRelV>
+              </wp:anchor>
+            </w:drawing>
+          </mc:Choice>
+          <mc:Fallback>
+            <w:pict>
+              <v:rect w14:anchorId="2DA48BA8" id="מלבן 17" o:spid="_x0000_s1026" style="position:absolute;left:0;text-align:left;margin-left:355.5pt;margin-top:5.95pt;width:83pt;height:6.85pt;z-index:251717632;visibility:visible;mso-wrap-style:square;mso-width-percent:0;mso-height-percent:0;mso-wrap-distance-left:9pt;mso-wrap-distance-top:0;mso-wrap-distance-right:9pt;mso-wrap-distance-bottom:0;mso-position-horizontal:absolute;mso-position-horizontal-relative:text;mso-position-vertical:absolute;mso-position-vertical-relative:text;mso-width-percent:0;mso-height-percent:0;mso-width-relative:margin;mso-height-relative:margin;v-text-anchor:middle" o:gfxdata="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" filled="f" strokecolor="#7030a0" strokeweight="1pt"/>
+            </w:pict>
+          </mc:Fallback>
+        </mc:AlternateContent>
+      </w:r>
     </w:p>
     <w:p>
       <w:pPr>
@@ -4094,6 +4286,7 @@
           <w:u w:val="single"/>
           <w:rtl/>
         </w:rPr>
+        <w:lastRenderedPageBreak/>
         <w:t>שכבת הרשת</w:t>
       </w:r>
     </w:p>
@@ -4360,7 +4553,7 @@
           <w:rtl/>
         </w:rPr>
         <w:drawing>
-          <wp:anchor distT="0" distB="0" distL="114300" distR="114300" simplePos="0" relativeHeight="251656192" behindDoc="0" locked="0" layoutInCell="1" allowOverlap="1" wp14:anchorId="3BBD496B" wp14:editId="164397BB">
+          <wp:anchor distT="0" distB="0" distL="114300" distR="114300" simplePos="0" relativeHeight="251656192" behindDoc="0" locked="0" layoutInCell="1" allowOverlap="1" wp14:anchorId="3BBD496B" wp14:editId="4C362DFD">
             <wp:simplePos x="0" y="0"/>
             <wp:positionH relativeFrom="margin">
               <wp:align>center</wp:align>
@@ -4950,6 +5143,7 @@
           <w:u w:val="single"/>
           <w:rtl/>
         </w:rPr>
+        <w:lastRenderedPageBreak/>
         <w:t xml:space="preserve">שכבת </w:t>
       </w:r>
       <w:r>
@@ -4960,7 +5154,17 @@
           <w:u w:val="single"/>
           <w:rtl/>
         </w:rPr>
-        <w:t>הלינק</w:t>
+        <w:t>ה</w:t>
+      </w:r>
+      <w:r>
+        <w:rPr>
+          <w:rFonts w:asciiTheme="minorBidi" w:hAnsiTheme="minorBidi" w:hint="cs"/>
+          <w:sz w:val="24"/>
+          <w:szCs w:val="24"/>
+          <w:u w:val="single"/>
+          <w:rtl/>
+        </w:rPr>
+        <w:t>ערוץ</w:t>
       </w:r>
       <w:r>
         <w:rPr>
@@ -5091,7 +5295,7 @@
           <w:rtl/>
         </w:rPr>
         <w:drawing>
-          <wp:anchor distT="0" distB="0" distL="114300" distR="114300" simplePos="0" relativeHeight="251694080" behindDoc="0" locked="0" layoutInCell="1" allowOverlap="1" wp14:anchorId="0F7EF03B" wp14:editId="417D109B">
+          <wp:anchor distT="0" distB="0" distL="114300" distR="114300" simplePos="0" relativeHeight="251694080" behindDoc="0" locked="0" layoutInCell="1" allowOverlap="1" wp14:anchorId="0F7EF03B" wp14:editId="434F171B">
             <wp:simplePos x="0" y="0"/>
             <wp:positionH relativeFrom="margin">
               <wp:align>center</wp:align>
@@ -5169,7 +5373,25 @@
           <w:szCs w:val="24"/>
           <w:rtl/>
         </w:rPr>
-        <w:t xml:space="preserve">שכבת הקו </w:t>
+        <w:t>שכבת ה</w:t>
+      </w:r>
+      <w:r>
+        <w:rPr>
+          <w:rFonts w:asciiTheme="minorBidi" w:hAnsiTheme="minorBidi" w:hint="cs"/>
+          <w:sz w:val="24"/>
+          <w:szCs w:val="24"/>
+          <w:rtl/>
+        </w:rPr>
+        <w:t>ערוץ</w:t>
+      </w:r>
+      <w:r>
+        <w:rPr>
+          <w:rFonts w:asciiTheme="minorBidi" w:hAnsiTheme="minorBidi"/>
+          <w:sz w:val="24"/>
+          <w:szCs w:val="24"/>
+          <w:rtl/>
+        </w:rPr>
+        <w:t xml:space="preserve"> </w:t>
       </w:r>
       <w:r>
         <w:rPr>
@@ -6028,6 +6250,7 @@
           <w:u w:val="single"/>
           <w:rtl/>
         </w:rPr>
+        <w:lastRenderedPageBreak/>
         <w:t>השכבה הפיזית (</w:t>
       </w:r>
       <w:r>
@@ -6055,7 +6278,7 @@
         <w:spacing w:line="360" w:lineRule="auto"/>
         <w:jc w:val="both"/>
         <w:rPr>
-          <w:rFonts w:asciiTheme="minorBidi" w:hAnsiTheme="minorBidi" w:hint="cs"/>
+          <w:rFonts w:asciiTheme="minorBidi" w:hAnsiTheme="minorBidi"/>
           <w:sz w:val="24"/>
           <w:szCs w:val="24"/>
           <w:rtl/>
@@ -6086,7 +6309,25 @@
           <w:szCs w:val="24"/>
           <w:rtl/>
         </w:rPr>
-        <w:t xml:space="preserve"> של רשת התקשורת (כבלים וכו' וכו').</w:t>
+        <w:t xml:space="preserve"> של רשת התקשורת (כבלים</w:t>
+      </w:r>
+      <w:r>
+        <w:rPr>
+          <w:rFonts w:asciiTheme="minorBidi" w:hAnsiTheme="minorBidi" w:hint="cs"/>
+          <w:sz w:val="24"/>
+          <w:szCs w:val="24"/>
+          <w:rtl/>
+        </w:rPr>
+        <w:t xml:space="preserve"> סיבים אופטיים</w:t>
+      </w:r>
+      <w:r>
+        <w:rPr>
+          <w:rFonts w:asciiTheme="minorBidi" w:hAnsiTheme="minorBidi" w:hint="cs"/>
+          <w:sz w:val="24"/>
+          <w:szCs w:val="24"/>
+          <w:rtl/>
+        </w:rPr>
+        <w:t xml:space="preserve"> וכו' וכו').</w:t>
       </w:r>
       <w:r>
         <w:rPr>
@@ -6149,7 +6390,25 @@
           <w:szCs w:val="24"/>
           <w:rtl/>
         </w:rPr>
-        <w:t xml:space="preserve">בחומרה פיזית, </w:t>
+        <w:t>בחומרה פיזית</w:t>
+      </w:r>
+      <w:r>
+        <w:rPr>
+          <w:rFonts w:asciiTheme="minorBidi" w:hAnsiTheme="minorBidi" w:hint="cs"/>
+          <w:sz w:val="24"/>
+          <w:szCs w:val="24"/>
+          <w:rtl/>
+        </w:rPr>
+        <w:t xml:space="preserve"> מחוץ למחשב</w:t>
+      </w:r>
+      <w:r>
+        <w:rPr>
+          <w:rFonts w:asciiTheme="minorBidi" w:hAnsiTheme="minorBidi"/>
+          <w:sz w:val="24"/>
+          <w:szCs w:val="24"/>
+          <w:rtl/>
+        </w:rPr>
+        <w:t xml:space="preserve">, </w:t>
       </w:r>
       <w:r>
         <w:rPr>
@@ -6194,11 +6453,83 @@
           <w:szCs w:val="24"/>
           <w:rtl/>
         </w:rPr>
-        <w:t>המקומי</w:t>
-      </w:r>
-      <w:r>
-        <w:rPr>
-          <w:rFonts w:asciiTheme="minorBidi" w:hAnsiTheme="minorBidi"/>
+        <w:t xml:space="preserve">המקומי </w:t>
+      </w:r>
+      <w:r>
+        <w:rPr>
+          <w:rFonts w:asciiTheme="minorBidi" w:hAnsiTheme="minorBidi" w:hint="cs"/>
+          <w:sz w:val="24"/>
+          <w:szCs w:val="24"/>
+          <w:rtl/>
+        </w:rPr>
+        <w:t xml:space="preserve">של </w:t>
+      </w:r>
+      <w:r>
+        <w:rPr>
+          <w:rFonts w:asciiTheme="minorBidi" w:hAnsiTheme="minorBidi"/>
+          <w:sz w:val="24"/>
+          <w:szCs w:val="24"/>
+          <w:rtl/>
+        </w:rPr>
+        <w:t xml:space="preserve">המחשב. כתוצאה מכך, </w:t>
+      </w:r>
+      <w:r>
+        <w:rPr>
+          <w:rFonts w:asciiTheme="minorBidi" w:hAnsiTheme="minorBidi" w:hint="cs"/>
+          <w:sz w:val="24"/>
+          <w:szCs w:val="24"/>
+          <w:rtl/>
+        </w:rPr>
+        <w:t>אלו ה</w:t>
+      </w:r>
+      <w:r>
+        <w:rPr>
+          <w:rFonts w:asciiTheme="minorBidi" w:hAnsiTheme="minorBidi"/>
+          <w:sz w:val="24"/>
+          <w:szCs w:val="24"/>
+          <w:rtl/>
+        </w:rPr>
+        <w:t>נתוני</w:t>
+      </w:r>
+      <w:r>
+        <w:rPr>
+          <w:rFonts w:asciiTheme="minorBidi" w:hAnsiTheme="minorBidi"/>
+          <w:sz w:val="24"/>
+          <w:szCs w:val="24"/>
+          <w:rtl/>
+        </w:rPr>
+        <w:t>ם על שכבה זו בתפיסות של החבילות</w:t>
+      </w:r>
+      <w:r>
+        <w:rPr>
+          <w:rFonts w:asciiTheme="minorBidi" w:hAnsiTheme="minorBidi" w:hint="cs"/>
+          <w:sz w:val="24"/>
+          <w:szCs w:val="24"/>
+          <w:rtl/>
+        </w:rPr>
+        <w:t xml:space="preserve"> שמצ</w:t>
+      </w:r>
+      <w:r>
+        <w:rPr>
+          <w:rFonts w:asciiTheme="minorBidi" w:hAnsiTheme="minorBidi" w:hint="cs"/>
+          <w:sz w:val="24"/>
+          <w:szCs w:val="24"/>
+          <w:rtl/>
+        </w:rPr>
+        <w:t>י</w:t>
+      </w:r>
+      <w:r>
+        <w:rPr>
+          <w:rFonts w:asciiTheme="minorBidi" w:hAnsiTheme="minorBidi" w:hint="cs"/>
+          <w:sz w:val="24"/>
+          <w:szCs w:val="24"/>
+          <w:rtl/>
+        </w:rPr>
+        <w:t>ג</w:t>
+      </w:r>
+      <w:r>
+        <w:rPr>
+          <w:rFonts w:asciiTheme="minorBidi" w:hAnsiTheme="minorBidi" w:hint="cs"/>
           <w:sz w:val="24"/>
           <w:szCs w:val="24"/>
           <w:rtl/>
@@ -6212,35 +6543,28 @@
           <w:szCs w:val="24"/>
           <w:rtl/>
         </w:rPr>
-        <w:t xml:space="preserve">של </w:t>
-      </w:r>
-      <w:r>
-        <w:rPr>
-          <w:rFonts w:asciiTheme="minorBidi" w:hAnsiTheme="minorBidi"/>
-          <w:sz w:val="24"/>
-          <w:szCs w:val="24"/>
-          <w:rtl/>
-        </w:rPr>
-        <w:t>המחשב. כתוצאה מכך, אין נתוני</w:t>
-      </w:r>
-      <w:r>
-        <w:rPr>
-          <w:rFonts w:asciiTheme="minorBidi" w:hAnsiTheme="minorBidi"/>
-          <w:sz w:val="24"/>
-          <w:szCs w:val="24"/>
-          <w:rtl/>
-        </w:rPr>
-        <w:t>ם ספציפיים על שכבה זו בתפיסות של החבילות</w:t>
-      </w:r>
-      <w:r>
-        <w:rPr>
-          <w:rFonts w:asciiTheme="minorBidi" w:hAnsiTheme="minorBidi" w:hint="cs"/>
-          <w:sz w:val="24"/>
-          <w:szCs w:val="24"/>
-          <w:rtl/>
-        </w:rPr>
-        <w:t xml:space="preserve"> שמוצגים לנו מעבר בווירשארק</w:t>
-      </w:r>
+        <w:t xml:space="preserve">לנו </w:t>
+      </w:r>
+      <w:proofErr w:type="spellStart"/>
+      <w:r>
+        <w:rPr>
+          <w:rFonts w:asciiTheme="minorBidi" w:hAnsiTheme="minorBidi" w:hint="cs"/>
+          <w:sz w:val="24"/>
+          <w:szCs w:val="24"/>
+          <w:rtl/>
+        </w:rPr>
+        <w:t>ה</w:t>
+      </w:r>
+      <w:r>
+        <w:rPr>
+          <w:rFonts w:asciiTheme="minorBidi" w:hAnsiTheme="minorBidi" w:hint="cs"/>
+          <w:sz w:val="24"/>
+          <w:szCs w:val="24"/>
+          <w:rtl/>
+        </w:rPr>
+        <w:t>ווירשארק</w:t>
+      </w:r>
+      <w:proofErr w:type="spellEnd"/>
       <w:r>
         <w:rPr>
           <w:rFonts w:asciiTheme="minorBidi" w:hAnsiTheme="minorBidi"/>
@@ -6254,7 +6578,7 @@
     <w:p>
       <w:pPr>
         <w:rPr>
-          <w:rFonts w:asciiTheme="minorBidi" w:hAnsiTheme="minorBidi" w:hint="cs"/>
+          <w:rFonts w:asciiTheme="minorBidi" w:hAnsiTheme="minorBidi"/>
           <w:sz w:val="24"/>
           <w:szCs w:val="24"/>
           <w:rtl/>
@@ -6272,7 +6596,7 @@
         <mc:AlternateContent>
           <mc:Choice Requires="wpg">
             <w:drawing>
-              <wp:anchor distT="0" distB="0" distL="114300" distR="114300" simplePos="0" relativeHeight="251668480" behindDoc="0" locked="0" layoutInCell="1" allowOverlap="1" wp14:anchorId="744EE6A4" wp14:editId="36D25B2E">
+              <wp:anchor distT="0" distB="0" distL="114300" distR="114300" simplePos="0" relativeHeight="251668480" behindDoc="0" locked="0" layoutInCell="1" allowOverlap="1" wp14:anchorId="744EE6A4" wp14:editId="601C9363">
                 <wp:simplePos x="0" y="0"/>
                 <wp:positionH relativeFrom="margin">
                   <wp:align>center</wp:align>
@@ -6416,107 +6740,107 @@
     <w:p>
       <w:pPr>
         <w:rPr>
-          <w:rFonts w:asciiTheme="minorBidi" w:hAnsiTheme="minorBidi" w:hint="cs"/>
-          <w:sz w:val="24"/>
-          <w:szCs w:val="24"/>
-          <w:rtl/>
-        </w:rPr>
-      </w:pPr>
-    </w:p>
-    <w:p>
-      <w:pPr>
-        <w:rPr>
-          <w:rFonts w:asciiTheme="minorBidi" w:hAnsiTheme="minorBidi" w:hint="cs"/>
-          <w:sz w:val="24"/>
-          <w:szCs w:val="24"/>
-          <w:rtl/>
-        </w:rPr>
-      </w:pPr>
-    </w:p>
-    <w:p>
-      <w:pPr>
-        <w:rPr>
-          <w:rFonts w:asciiTheme="minorBidi" w:hAnsiTheme="minorBidi" w:hint="cs"/>
-          <w:sz w:val="24"/>
-          <w:szCs w:val="24"/>
-          <w:rtl/>
-        </w:rPr>
-      </w:pPr>
-    </w:p>
-    <w:p>
-      <w:pPr>
-        <w:rPr>
-          <w:rFonts w:asciiTheme="minorBidi" w:hAnsiTheme="minorBidi" w:hint="cs"/>
-          <w:sz w:val="24"/>
-          <w:szCs w:val="24"/>
-          <w:rtl/>
-        </w:rPr>
-      </w:pPr>
-    </w:p>
-    <w:p>
-      <w:pPr>
-        <w:rPr>
-          <w:rFonts w:asciiTheme="minorBidi" w:hAnsiTheme="minorBidi" w:hint="cs"/>
-          <w:sz w:val="24"/>
-          <w:szCs w:val="24"/>
-          <w:rtl/>
-        </w:rPr>
-      </w:pPr>
-    </w:p>
-    <w:p>
-      <w:pPr>
-        <w:rPr>
-          <w:rFonts w:asciiTheme="minorBidi" w:hAnsiTheme="minorBidi" w:hint="cs"/>
-          <w:sz w:val="24"/>
-          <w:szCs w:val="24"/>
-          <w:rtl/>
-        </w:rPr>
-      </w:pPr>
-    </w:p>
-    <w:p>
-      <w:pPr>
-        <w:rPr>
-          <w:rFonts w:asciiTheme="minorBidi" w:hAnsiTheme="minorBidi" w:hint="cs"/>
-          <w:sz w:val="24"/>
-          <w:szCs w:val="24"/>
-          <w:rtl/>
-        </w:rPr>
-      </w:pPr>
-    </w:p>
-    <w:p>
-      <w:pPr>
-        <w:rPr>
-          <w:rFonts w:asciiTheme="minorBidi" w:hAnsiTheme="minorBidi" w:hint="cs"/>
-          <w:sz w:val="24"/>
-          <w:szCs w:val="24"/>
-          <w:rtl/>
-        </w:rPr>
-      </w:pPr>
-    </w:p>
-    <w:p>
-      <w:pPr>
-        <w:rPr>
-          <w:rFonts w:asciiTheme="minorBidi" w:hAnsiTheme="minorBidi" w:hint="cs"/>
-          <w:sz w:val="24"/>
-          <w:szCs w:val="24"/>
-          <w:rtl/>
-        </w:rPr>
-      </w:pPr>
-    </w:p>
-    <w:p>
-      <w:pPr>
-        <w:rPr>
-          <w:rFonts w:asciiTheme="minorBidi" w:hAnsiTheme="minorBidi" w:hint="cs"/>
-          <w:sz w:val="24"/>
-          <w:szCs w:val="24"/>
-          <w:rtl/>
-        </w:rPr>
-      </w:pPr>
-    </w:p>
-    <w:p>
-      <w:pPr>
-        <w:rPr>
-          <w:rFonts w:asciiTheme="minorBidi" w:hAnsiTheme="minorBidi" w:hint="cs"/>
+          <w:rFonts w:asciiTheme="minorBidi" w:hAnsiTheme="minorBidi"/>
+          <w:sz w:val="24"/>
+          <w:szCs w:val="24"/>
+          <w:rtl/>
+        </w:rPr>
+      </w:pPr>
+    </w:p>
+    <w:p>
+      <w:pPr>
+        <w:rPr>
+          <w:rFonts w:asciiTheme="minorBidi" w:hAnsiTheme="minorBidi"/>
+          <w:sz w:val="24"/>
+          <w:szCs w:val="24"/>
+          <w:rtl/>
+        </w:rPr>
+      </w:pPr>
+    </w:p>
+    <w:p>
+      <w:pPr>
+        <w:rPr>
+          <w:rFonts w:asciiTheme="minorBidi" w:hAnsiTheme="minorBidi"/>
+          <w:sz w:val="24"/>
+          <w:szCs w:val="24"/>
+          <w:rtl/>
+        </w:rPr>
+      </w:pPr>
+    </w:p>
+    <w:p>
+      <w:pPr>
+        <w:rPr>
+          <w:rFonts w:asciiTheme="minorBidi" w:hAnsiTheme="minorBidi"/>
+          <w:sz w:val="24"/>
+          <w:szCs w:val="24"/>
+          <w:rtl/>
+        </w:rPr>
+      </w:pPr>
+    </w:p>
+    <w:p>
+      <w:pPr>
+        <w:rPr>
+          <w:rFonts w:asciiTheme="minorBidi" w:hAnsiTheme="minorBidi"/>
+          <w:sz w:val="24"/>
+          <w:szCs w:val="24"/>
+          <w:rtl/>
+        </w:rPr>
+      </w:pPr>
+    </w:p>
+    <w:p>
+      <w:pPr>
+        <w:rPr>
+          <w:rFonts w:asciiTheme="minorBidi" w:hAnsiTheme="minorBidi"/>
+          <w:sz w:val="24"/>
+          <w:szCs w:val="24"/>
+          <w:rtl/>
+        </w:rPr>
+      </w:pPr>
+    </w:p>
+    <w:p>
+      <w:pPr>
+        <w:rPr>
+          <w:rFonts w:asciiTheme="minorBidi" w:hAnsiTheme="minorBidi"/>
+          <w:sz w:val="24"/>
+          <w:szCs w:val="24"/>
+          <w:rtl/>
+        </w:rPr>
+      </w:pPr>
+    </w:p>
+    <w:p>
+      <w:pPr>
+        <w:rPr>
+          <w:rFonts w:asciiTheme="minorBidi" w:hAnsiTheme="minorBidi"/>
+          <w:sz w:val="24"/>
+          <w:szCs w:val="24"/>
+          <w:rtl/>
+        </w:rPr>
+      </w:pPr>
+    </w:p>
+    <w:p>
+      <w:pPr>
+        <w:rPr>
+          <w:rFonts w:asciiTheme="minorBidi" w:hAnsiTheme="minorBidi"/>
+          <w:sz w:val="24"/>
+          <w:szCs w:val="24"/>
+          <w:rtl/>
+        </w:rPr>
+      </w:pPr>
+    </w:p>
+    <w:p>
+      <w:pPr>
+        <w:rPr>
+          <w:rFonts w:asciiTheme="minorBidi" w:hAnsiTheme="minorBidi"/>
+          <w:sz w:val="24"/>
+          <w:szCs w:val="24"/>
+          <w:rtl/>
+        </w:rPr>
+      </w:pPr>
+    </w:p>
+    <w:p>
+      <w:pPr>
+        <w:rPr>
+          <w:rFonts w:asciiTheme="minorBidi" w:hAnsiTheme="minorBidi"/>
           <w:sz w:val="24"/>
           <w:szCs w:val="24"/>
           <w:rtl/>

</xml_diff>